<commit_message>
added system requirements folder
</commit_message>
<xml_diff>
--- a/Project Plan/Software Project Plan Outline.docx
+++ b/Project Plan/Software Project Plan Outline.docx
@@ -347,7 +347,7 @@
             <w:r>
               <w:rPr>
                 <w:rFonts w:ascii="Trebuchet MS" w:cs="Trebuchet MS" w:eastAsia="Trebuchet MS" w:hAnsi="Trebuchet MS"/>
-                <w:b w:val="0"/>
+                <w:b w:val="1"/>
                 <w:i w:val="0"/>
                 <w:smallCaps w:val="0"/>
                 <w:strike w:val="0"/>
@@ -444,7 +444,7 @@
             <w:r>
               <w:rPr>
                 <w:rFonts w:ascii="Trebuchet MS" w:cs="Trebuchet MS" w:eastAsia="Trebuchet MS" w:hAnsi="Trebuchet MS"/>
-                <w:b w:val="0"/>
+                <w:b w:val="1"/>
                 <w:i w:val="0"/>
                 <w:smallCaps w:val="0"/>
                 <w:strike w:val="0"/>
@@ -508,6 +508,104 @@
               <w:t xml:space="preserve">Problem/Opportunity Description (&lt;JP&gt;)</w:t>
               <w:tab/>
               <w:t xml:space="preserve">3</w:t>
+            </w:r>
+          </w:hyperlink>
+          <w:r>
+            <w:rPr>
+              <w:rtl w:val="0"/>
+            </w:rPr>
+          </w:r>
+        </w:p>
+        <w:p>
+          <w:pPr>
+            <w:widowControl w:val="0"/>
+            <w:tabs>
+              <w:tab w:val="right" w:leader="dot" w:pos="12000"/>
+            </w:tabs>
+            <w:spacing w:before="60" w:lineRule="auto"/>
+            <w:ind w:left="360" w:firstLine="0"/>
+            <w:rPr>
+              <w:rFonts w:ascii="Arial" w:cs="Arial" w:eastAsia="Arial" w:hAnsi="Arial"/>
+              <w:b w:val="0"/>
+              <w:i w:val="0"/>
+              <w:smallCaps w:val="0"/>
+              <w:strike w:val="0"/>
+              <w:color w:val="000000"/>
+              <w:sz w:val="22"/>
+              <w:szCs w:val="22"/>
+              <w:u w:val="none"/>
+              <w:shd w:fill="auto" w:val="clear"/>
+              <w:vertAlign w:val="baseline"/>
+            </w:rPr>
+          </w:pPr>
+          <w:hyperlink w:anchor="_heading=h.h9j88qcyih82">
+            <w:r>
+              <w:rPr>
+                <w:rFonts w:ascii="Arial" w:cs="Arial" w:eastAsia="Arial" w:hAnsi="Arial"/>
+                <w:b w:val="1"/>
+                <w:i w:val="0"/>
+                <w:smallCaps w:val="0"/>
+                <w:strike w:val="0"/>
+                <w:color w:val="000000"/>
+                <w:sz w:val="22"/>
+                <w:szCs w:val="22"/>
+                <w:u w:val="none"/>
+                <w:shd w:fill="auto" w:val="clear"/>
+                <w:vertAlign w:val="baseline"/>
+                <w:rtl w:val="0"/>
+              </w:rPr>
+              <w:t xml:space="preserve">Anticipated Business/Personal Benefits (&lt;Danny&gt;)</w:t>
+              <w:tab/>
+              <w:t xml:space="preserve">4</w:t>
+            </w:r>
+          </w:hyperlink>
+          <w:r>
+            <w:rPr>
+              <w:rtl w:val="0"/>
+            </w:rPr>
+          </w:r>
+        </w:p>
+        <w:p>
+          <w:pPr>
+            <w:widowControl w:val="0"/>
+            <w:tabs>
+              <w:tab w:val="right" w:leader="dot" w:pos="12000"/>
+            </w:tabs>
+            <w:spacing w:before="60" w:lineRule="auto"/>
+            <w:ind w:left="360" w:firstLine="0"/>
+            <w:rPr>
+              <w:rFonts w:ascii="Arial" w:cs="Arial" w:eastAsia="Arial" w:hAnsi="Arial"/>
+              <w:b w:val="0"/>
+              <w:i w:val="0"/>
+              <w:smallCaps w:val="0"/>
+              <w:strike w:val="0"/>
+              <w:color w:val="000000"/>
+              <w:sz w:val="22"/>
+              <w:szCs w:val="22"/>
+              <w:u w:val="none"/>
+              <w:shd w:fill="auto" w:val="clear"/>
+              <w:vertAlign w:val="baseline"/>
+            </w:rPr>
+          </w:pPr>
+          <w:hyperlink w:anchor="_heading=h.nre8vi4snar7">
+            <w:r>
+              <w:rPr>
+                <w:rFonts w:ascii="Arial" w:cs="Arial" w:eastAsia="Arial" w:hAnsi="Arial"/>
+                <w:b w:val="1"/>
+                <w:i w:val="0"/>
+                <w:smallCaps w:val="0"/>
+                <w:strike w:val="0"/>
+                <w:color w:val="000000"/>
+                <w:sz w:val="22"/>
+                <w:szCs w:val="22"/>
+                <w:u w:val="none"/>
+                <w:shd w:fill="auto" w:val="clear"/>
+                <w:vertAlign w:val="baseline"/>
+                <w:rtl w:val="0"/>
+              </w:rPr>
+              <w:t xml:space="preserve">System Capabilities (&lt;Danny&gt;)</w:t>
+              <w:tab/>
+              <w:t xml:space="preserve">4</w:t>
             </w:r>
           </w:hyperlink>
           <w:r>
@@ -620,9 +718,10 @@
               <w:tab w:val="right" w:leader="dot" w:pos="12000"/>
             </w:tabs>
             <w:spacing w:before="60" w:lineRule="auto"/>
+            <w:ind w:left="360" w:firstLine="0"/>
             <w:rPr>
               <w:rFonts w:ascii="Arial" w:cs="Arial" w:eastAsia="Arial" w:hAnsi="Arial"/>
-              <w:b w:val="1"/>
+              <w:b w:val="0"/>
               <w:i w:val="0"/>
               <w:smallCaps w:val="0"/>
               <w:strike w:val="0"/>
@@ -638,7 +737,7 @@
             <w:r>
               <w:rPr>
                 <w:rFonts w:ascii="Trebuchet MS" w:cs="Trebuchet MS" w:eastAsia="Trebuchet MS" w:hAnsi="Trebuchet MS"/>
-                <w:b w:val="0"/>
+                <w:b w:val="1"/>
                 <w:i w:val="0"/>
                 <w:smallCaps w:val="0"/>
                 <w:strike w:val="0"/>
@@ -668,9 +767,10 @@
               <w:tab w:val="right" w:leader="dot" w:pos="12000"/>
             </w:tabs>
             <w:spacing w:before="60" w:lineRule="auto"/>
+            <w:ind w:left="360" w:firstLine="0"/>
             <w:rPr>
               <w:rFonts w:ascii="Arial" w:cs="Arial" w:eastAsia="Arial" w:hAnsi="Arial"/>
-              <w:b w:val="1"/>
+              <w:b w:val="0"/>
               <w:i w:val="0"/>
               <w:smallCaps w:val="0"/>
               <w:strike w:val="0"/>
@@ -749,7 +849,8 @@
         <w:pStyle w:val="Heading2"/>
         <w:rPr>
           <w:b w:val="1"/>
-          <w:color w:val="339966"/>
+          <w:sz w:val="48"/>
+          <w:szCs w:val="48"/>
         </w:rPr>
       </w:pPr>
       <w:bookmarkStart w:colFirst="0" w:colLast="0" w:name="_heading=h.30j0zll" w:id="1"/>
@@ -757,7 +858,8 @@
       <w:r>
         <w:rPr>
           <w:b w:val="1"/>
-          <w:color w:val="339966"/>
+          <w:sz w:val="48"/>
+          <w:szCs w:val="48"/>
           <w:rtl w:val="0"/>
         </w:rPr>
         <w:t xml:space="preserve">Scope and purpose of document (&lt;JP&gt;)</w:t>
@@ -765,79 +867,52 @@
     </w:p>
     <w:p>
       <w:pPr>
-        <w:rPr>
-          <w:rFonts w:ascii="Lobster" w:cs="Lobster" w:eastAsia="Lobster" w:hAnsi="Lobster"/>
-          <w:i w:val="1"/>
-          <w:sz w:val="44"/>
-          <w:szCs w:val="44"/>
-        </w:rPr>
-      </w:pPr>
-      <w:r>
-        <w:rPr>
-          <w:i w:val="1"/>
-          <w:rtl w:val="0"/>
-        </w:rPr>
-        <w:t xml:space="preserve">In one paragraph, describe what is contained in this document and the general purpose of a Project Plan.  In a separate paragraph, provide an overview of your application.</w:t>
-      </w:r>
-      <w:r>
-        <w:rPr>
-          <w:rtl w:val="0"/>
-        </w:rPr>
-      </w:r>
-    </w:p>
-    <w:p>
-      <w:pPr>
-        <w:rPr>
-          <w:rFonts w:ascii="Lobster" w:cs="Lobster" w:eastAsia="Lobster" w:hAnsi="Lobster"/>
-          <w:i w:val="1"/>
-          <w:sz w:val="44"/>
-          <w:szCs w:val="44"/>
-        </w:rPr>
-      </w:pPr>
-      <w:r>
-        <w:rPr>
-          <w:rtl w:val="0"/>
-        </w:rPr>
-      </w:r>
-    </w:p>
-    <w:p>
-      <w:pPr>
-        <w:rPr>
-          <w:rFonts w:ascii="Times New Roman" w:cs="Times New Roman" w:eastAsia="Times New Roman" w:hAnsi="Times New Roman"/>
-        </w:rPr>
-      </w:pPr>
-      <w:r>
-        <w:rPr>
-          <w:rFonts w:ascii="Times New Roman" w:cs="Times New Roman" w:eastAsia="Times New Roman" w:hAnsi="Times New Roman"/>
-          <w:rtl w:val="0"/>
-        </w:rPr>
-        <w:t xml:space="preserve">The scope of this document outlines the basis of Paystub+ and its fundamental features. It details the system’s capabilities, benefits and tracking mechanisms, providing the reader with an overview of Paystub+ and its convenience. Also attached is a systems context diagram, an overview of the interactions between Paystub+ and external entities. Provided with this document is also a schedule of project milestones to help the reader better understand the feasibility of goals across our timeline. </w:t>
-      </w:r>
-    </w:p>
-    <w:p>
-      <w:pPr>
-        <w:rPr>
-          <w:rFonts w:ascii="Times New Roman" w:cs="Times New Roman" w:eastAsia="Times New Roman" w:hAnsi="Times New Roman"/>
-        </w:rPr>
-      </w:pPr>
-      <w:r>
-        <w:rPr>
-          <w:rtl w:val="0"/>
-        </w:rPr>
-      </w:r>
-    </w:p>
-    <w:p>
-      <w:pPr>
-        <w:rPr>
-          <w:rFonts w:ascii="Times New Roman" w:cs="Times New Roman" w:eastAsia="Times New Roman" w:hAnsi="Times New Roman"/>
-        </w:rPr>
-      </w:pPr>
-      <w:r>
-        <w:rPr>
-          <w:rFonts w:ascii="Times New Roman" w:cs="Times New Roman" w:eastAsia="Times New Roman" w:hAnsi="Times New Roman"/>
-          <w:rtl w:val="0"/>
-        </w:rPr>
-        <w:t xml:space="preserve">Paystub+ is a convenience tool designed for servers in the restaurant industry to monitor and manage their earnings effectively. This application records tips (cash and credit), hourly pay, and identifies peak income periods. It presents the user with comprehensive yet understandable data about their earnings, such as weekly/monthly/annual income, comparisons between credit vs. cash earnings, information about peak income periods, and graphical displays of income for visual representation. The user can specify between tip pool/individual tip out workplace settings, specify where taxes need to be deducted for calculation, and also track multiple jobs at the same time. This level of customization makes Paystub+ the ultimate tool for any tip-earning worker to track their earnings.</w:t>
+        <w:rPr/>
+      </w:pPr>
+      <w:r>
+        <w:rPr>
+          <w:rtl w:val="0"/>
+        </w:rPr>
+      </w:r>
+    </w:p>
+    <w:p>
+      <w:pPr>
+        <w:rPr>
+          <w:rFonts w:ascii="Times New Roman" w:cs="Times New Roman" w:eastAsia="Times New Roman" w:hAnsi="Times New Roman"/>
+        </w:rPr>
+      </w:pPr>
+      <w:r>
+        <w:rPr>
+          <w:rFonts w:ascii="Times New Roman" w:cs="Times New Roman" w:eastAsia="Times New Roman" w:hAnsi="Times New Roman"/>
+          <w:rtl w:val="0"/>
+        </w:rPr>
+        <w:t xml:space="preserve">The scope of this document outlines the basis of Paystub+ and its fundamental features. It details the system’s capabilities, benefits, and tracking mechanisms, and provides the reader with an overview of Paystub+ and its convenience. Also attached is a systems context diagram, a detailed overview of the interactions between Paystub+ and external entities. Provided with this document is also a schedule of project milestones to help the reader better understand the feasibility of goals across our timeline. </w:t>
+      </w:r>
+    </w:p>
+    <w:p>
+      <w:pPr>
+        <w:rPr>
+          <w:rFonts w:ascii="Times New Roman" w:cs="Times New Roman" w:eastAsia="Times New Roman" w:hAnsi="Times New Roman"/>
+        </w:rPr>
+      </w:pPr>
+      <w:r>
+        <w:rPr>
+          <w:rtl w:val="0"/>
+        </w:rPr>
+      </w:r>
+    </w:p>
+    <w:p>
+      <w:pPr>
+        <w:rPr>
+          <w:rFonts w:ascii="Times New Roman" w:cs="Times New Roman" w:eastAsia="Times New Roman" w:hAnsi="Times New Roman"/>
+        </w:rPr>
+      </w:pPr>
+      <w:r>
+        <w:rPr>
+          <w:rFonts w:ascii="Times New Roman" w:cs="Times New Roman" w:eastAsia="Times New Roman" w:hAnsi="Times New Roman"/>
+          <w:rtl w:val="0"/>
+        </w:rPr>
+        <w:t xml:space="preserve">Paystub+ is a convenience tool designed for servers in the restaurant industry to monitor and manage their earnings effectively. This application records cash and credit tips, hourly pay, and identifies peak income periods. It presents the user with comprehensive yet understandable data about their earnings, such as weekly/monthly/annual income, comparisons between credit vs. cash earnings, information about peak income periods, and graphical displays of income for visual representation such as tables and graphs. The user can specify between tip pool/individual tip out workplace settings, specify where taxes need to be deducted for calculation, and also track multiple jobs at the same time. This level of customization makes Paystub+ the ultimate tool for any tip-earning worker to track their earnings.</w:t>
       </w:r>
     </w:p>
     <w:p>
@@ -857,20 +932,26 @@
     <w:p>
       <w:pPr>
         <w:pStyle w:val="Heading2"/>
-        <w:rPr/>
+        <w:rPr>
+          <w:sz w:val="48"/>
+          <w:szCs w:val="48"/>
+        </w:rPr>
       </w:pPr>
       <w:bookmarkStart w:colFirst="0" w:colLast="0" w:name="_heading=h.3znysh7" w:id="3"/>
       <w:bookmarkEnd w:id="3"/>
       <w:r>
         <w:rPr>
           <w:b w:val="1"/>
-          <w:color w:val="339966"/>
+          <w:sz w:val="48"/>
+          <w:szCs w:val="48"/>
           <w:rtl w:val="0"/>
         </w:rPr>
         <w:t xml:space="preserve">Problem/Opportunity Description</w:t>
       </w:r>
       <w:r>
         <w:rPr>
+          <w:sz w:val="48"/>
+          <w:szCs w:val="48"/>
           <w:rtl w:val="0"/>
         </w:rPr>
         <w:t xml:space="preserve"> </w:t>
@@ -878,7 +959,8 @@
       <w:r>
         <w:rPr>
           <w:b w:val="1"/>
-          <w:color w:val="339966"/>
+          <w:sz w:val="48"/>
+          <w:szCs w:val="48"/>
           <w:rtl w:val="0"/>
         </w:rPr>
         <w:t xml:space="preserve">(&lt;JP&gt;)</w:t>
@@ -914,7 +996,7 @@
           <w:rFonts w:ascii="Times New Roman" w:cs="Times New Roman" w:eastAsia="Times New Roman" w:hAnsi="Times New Roman"/>
           <w:rtl w:val="0"/>
         </w:rPr>
-        <w:t xml:space="preserve">Paystub+ aims to simplify the process of income tracking for servers. Seeing as they receive income from multiple sources, </w:t>
+        <w:t xml:space="preserve">Paystub+ aims to simplify the process of income tracking for servers. Because they receive income from multiple sources, </w:t>
       </w:r>
       <w:r>
         <w:rPr>
@@ -923,7 +1005,7 @@
           <w:highlight w:val="white"/>
           <w:rtl w:val="0"/>
         </w:rPr>
-        <w:t xml:space="preserve">including hourly wages, cash tips, and credit card tips, and often never work off of salary, it makes sense to have a place where all their financial data is organized. Some individuals track their finances in a Google document. Others track them on paper. Due to the complexity of their earnings, some servers don’t track them at all. Paystub+ provides the user with a tracking system for their income that requires minimal time investment, while simultaneously giving them a clear representation of their earnings.</w:t>
+        <w:t xml:space="preserve">including hourly wages, cash tips, and credit card tips, and often never work for salary, it is only logical to have a place where all their financial data is organized. Some individuals track their finances in a Google document. Others track them on paper. Due to the complexity of their earnings, some servers don’t track them at all. Paystub+ provides the user with a tracking system for their income that requires minimal time investment, while simultaneously giving them a clear representation of their earnings with useful and user-friendly analyses.</w:t>
       </w:r>
     </w:p>
     <w:p>
@@ -978,30 +1060,270 @@
           <w:highlight w:val="white"/>
           <w:rtl w:val="0"/>
         </w:rPr>
-        <w:t xml:space="preserve">In addition, Paystub+ increases transparency between restaurant management and servers. Workers that use Paystub+ will have a comprehensive view of their income, giving them support and confidence in times where they may have questions about the accuracy of their earnings. </w:t>
-      </w:r>
-    </w:p>
-    <w:p>
-      <w:pPr>
+        <w:t xml:space="preserve">In addition, Paystub+ increases transparency between restaurant management and servers. Workers that use Paystub+ will have a comprehensive view of their income, giving them support and confidence in times where they may have questions about the accuracy of their earnings.</w:t>
+      </w:r>
+    </w:p>
+    <w:p>
+      <w:pPr>
+        <w:pStyle w:val="Heading2"/>
         <w:spacing w:after="60" w:before="240" w:lineRule="auto"/>
         <w:rPr>
           <w:b w:val="1"/>
+          <w:sz w:val="48"/>
+          <w:szCs w:val="48"/>
+        </w:rPr>
+      </w:pPr>
+      <w:bookmarkStart w:colFirst="0" w:colLast="0" w:name="_heading=h.h9j88qcyih82" w:id="4"/>
+      <w:bookmarkEnd w:id="4"/>
+      <w:r>
+        <w:rPr>
+          <w:b w:val="1"/>
+          <w:sz w:val="48"/>
+          <w:szCs w:val="48"/>
+          <w:rtl w:val="0"/>
+        </w:rPr>
+        <w:t xml:space="preserve">Anticipated Business/Personal Benefits (&lt;Danny&gt;)</w:t>
+      </w:r>
+    </w:p>
+    <w:p>
+      <w:pPr>
+        <w:rPr>
+          <w:rFonts w:ascii="Times New Roman" w:cs="Times New Roman" w:eastAsia="Times New Roman" w:hAnsi="Times New Roman"/>
+        </w:rPr>
+      </w:pPr>
+      <w:r>
+        <w:rPr>
+          <w:rFonts w:ascii="Times New Roman" w:cs="Times New Roman" w:eastAsia="Times New Roman" w:hAnsi="Times New Roman"/>
+          <w:rtl w:val="0"/>
+        </w:rPr>
+        <w:t xml:space="preserve">The anticipated benefits of organizing personal finances and tracking business expenditures extend far beyond imagination. From streamlining personal cash flow to facilitating efficient allocation of funds for businesses, the advantages are many. Efficient organization of tips and cash flow enhances financial management on an individual level. While for businesses management, maintaining detailed records ensures transparency and informed decision-making regarding resource allocation with staff. In summary, tracking finances in restaurants is crucial due to varying staff earnings on different days and weeks. It provides a systematic approach to monitor and manage fluctuations in income, contributing to overall financial stability.</w:t>
+      </w:r>
+    </w:p>
+    <w:p>
+      <w:pPr>
+        <w:pStyle w:val="Heading2"/>
+        <w:spacing w:after="60" w:before="240" w:lineRule="auto"/>
+        <w:rPr>
+          <w:b w:val="1"/>
+          <w:sz w:val="48"/>
+          <w:szCs w:val="48"/>
+        </w:rPr>
+      </w:pPr>
+      <w:bookmarkStart w:colFirst="0" w:colLast="0" w:name="_heading=h.nre8vi4snar7" w:id="5"/>
+      <w:bookmarkEnd w:id="5"/>
+      <w:r>
+        <w:rPr>
+          <w:b w:val="1"/>
+          <w:sz w:val="48"/>
+          <w:szCs w:val="48"/>
+          <w:rtl w:val="0"/>
+        </w:rPr>
+        <w:t xml:space="preserve">System Capabilities (&lt;Danny&gt;)</w:t>
+      </w:r>
+    </w:p>
+    <w:p>
+      <w:pPr>
+        <w:numPr>
+          <w:ilvl w:val="0"/>
+          <w:numId w:val="1"/>
+        </w:numPr>
+        <w:ind w:left="1440" w:hanging="360"/>
+        <w:rPr>
+          <w:rFonts w:ascii="Times New Roman" w:cs="Times New Roman" w:eastAsia="Times New Roman" w:hAnsi="Times New Roman"/>
+          <w:u w:val="none"/>
+        </w:rPr>
+      </w:pPr>
+      <w:r>
+        <w:rPr>
+          <w:rFonts w:ascii="Times New Roman" w:cs="Times New Roman" w:eastAsia="Times New Roman" w:hAnsi="Times New Roman"/>
+          <w:rtl w:val="0"/>
+        </w:rPr>
+        <w:t xml:space="preserve">Utilizes user data to organize income records, tracking hours, tips, and distributions accurately. Accounts for state tax percentages.</w:t>
+      </w:r>
+    </w:p>
+    <w:p>
+      <w:pPr>
+        <w:numPr>
+          <w:ilvl w:val="0"/>
+          <w:numId w:val="1"/>
+        </w:numPr>
+        <w:ind w:left="1440" w:hanging="360"/>
+        <w:rPr>
+          <w:rFonts w:ascii="Times New Roman" w:cs="Times New Roman" w:eastAsia="Times New Roman" w:hAnsi="Times New Roman"/>
+          <w:u w:val="none"/>
+        </w:rPr>
+      </w:pPr>
+      <w:r>
+        <w:rPr>
+          <w:rFonts w:ascii="Times New Roman" w:cs="Times New Roman" w:eastAsia="Times New Roman" w:hAnsi="Times New Roman"/>
+          <w:rtl w:val="0"/>
+        </w:rPr>
+        <w:t xml:space="preserve">Customizable for any workplace. PayStub+ adapts to different tip-out methods, like pooling or individual distributions, letting users set preferences.</w:t>
+      </w:r>
+    </w:p>
+    <w:p>
+      <w:pPr>
+        <w:numPr>
+          <w:ilvl w:val="0"/>
+          <w:numId w:val="1"/>
+        </w:numPr>
+        <w:ind w:left="1440" w:hanging="360"/>
+        <w:rPr>
+          <w:rFonts w:ascii="Times New Roman" w:cs="Times New Roman" w:eastAsia="Times New Roman" w:hAnsi="Times New Roman"/>
+          <w:u w:val="none"/>
+        </w:rPr>
+      </w:pPr>
+      <w:r>
+        <w:rPr>
+          <w:rFonts w:ascii="Times New Roman" w:cs="Times New Roman" w:eastAsia="Times New Roman" w:hAnsi="Times New Roman"/>
+          <w:rtl w:val="0"/>
+        </w:rPr>
+        <w:t xml:space="preserve">Push notifications remind users to input work hours and tips into PayStub+ at their preferred time.</w:t>
+      </w:r>
+    </w:p>
+    <w:p>
+      <w:pPr>
+        <w:numPr>
+          <w:ilvl w:val="0"/>
+          <w:numId w:val="1"/>
+        </w:numPr>
+        <w:ind w:left="1440" w:hanging="360"/>
+        <w:rPr>
+          <w:rFonts w:ascii="Times New Roman" w:cs="Times New Roman" w:eastAsia="Times New Roman" w:hAnsi="Times New Roman"/>
+          <w:u w:val="none"/>
+        </w:rPr>
+      </w:pPr>
+      <w:r>
+        <w:rPr>
+          <w:rFonts w:ascii="Times New Roman" w:cs="Times New Roman" w:eastAsia="Times New Roman" w:hAnsi="Times New Roman"/>
+          <w:rtl w:val="0"/>
+        </w:rPr>
+        <w:t xml:space="preserve">In-app communication enables seamless conversations among </w:t>
+      </w:r>
+      <w:r>
+        <w:rPr>
+          <w:rFonts w:ascii="Times New Roman" w:cs="Times New Roman" w:eastAsia="Times New Roman" w:hAnsi="Times New Roman"/>
+          <w:rtl w:val="0"/>
+        </w:rPr>
+        <w:t xml:space="preserve">coworkers</w:t>
+      </w:r>
+      <w:r>
+        <w:rPr>
+          <w:rFonts w:ascii="Times New Roman" w:cs="Times New Roman" w:eastAsia="Times New Roman" w:hAnsi="Times New Roman"/>
+          <w:rtl w:val="0"/>
+        </w:rPr>
+        <w:t xml:space="preserve"> within PayStub+.</w:t>
+      </w:r>
+    </w:p>
+    <w:p>
+      <w:pPr>
+        <w:numPr>
+          <w:ilvl w:val="0"/>
+          <w:numId w:val="1"/>
+        </w:numPr>
+        <w:ind w:left="1440" w:hanging="360"/>
+        <w:rPr>
+          <w:rFonts w:ascii="Times New Roman" w:cs="Times New Roman" w:eastAsia="Times New Roman" w:hAnsi="Times New Roman"/>
+          <w:u w:val="none"/>
+        </w:rPr>
+      </w:pPr>
+      <w:r>
+        <w:rPr>
+          <w:rFonts w:ascii="Times New Roman" w:cs="Times New Roman" w:eastAsia="Times New Roman" w:hAnsi="Times New Roman"/>
+          <w:rtl w:val="0"/>
+        </w:rPr>
+        <w:t xml:space="preserve">Managers can create restaurant profiles on the app, inviting workers and directly inputting income/tip data for serving staff.</w:t>
+      </w:r>
+    </w:p>
+    <w:p>
+      <w:pPr>
+        <w:numPr>
+          <w:ilvl w:val="0"/>
+          <w:numId w:val="1"/>
+        </w:numPr>
+        <w:ind w:left="1440" w:hanging="360"/>
+        <w:rPr>
+          <w:rFonts w:ascii="Times New Roman" w:cs="Times New Roman" w:eastAsia="Times New Roman" w:hAnsi="Times New Roman"/>
+          <w:u w:val="none"/>
+        </w:rPr>
+      </w:pPr>
+      <w:r>
+        <w:rPr>
+          <w:rFonts w:ascii="Times New Roman" w:cs="Times New Roman" w:eastAsia="Times New Roman" w:hAnsi="Times New Roman"/>
+          <w:rtl w:val="0"/>
+        </w:rPr>
+        <w:t xml:space="preserve">PayStub+ displays user-inputted data through graphs, offering insights into weekly, monthly, yearly, or overall income trends. Valuable for both restaurant managers and service staff to identify peak earning periods.</w:t>
+      </w:r>
+    </w:p>
+    <w:p>
+      <w:pPr>
+        <w:rPr>
+          <w:rFonts w:ascii="Times New Roman" w:cs="Times New Roman" w:eastAsia="Times New Roman" w:hAnsi="Times New Roman"/>
+        </w:rPr>
+      </w:pPr>
+      <w:r>
+        <w:rPr>
+          <w:rtl w:val="0"/>
+        </w:rPr>
+      </w:r>
+    </w:p>
+    <w:p>
+      <w:pPr>
+        <w:rPr/>
+      </w:pPr>
+      <w:r>
+        <w:rPr>
+          <w:rtl w:val="0"/>
+        </w:rPr>
+      </w:r>
+    </w:p>
+    <w:p>
+      <w:pPr>
+        <w:pStyle w:val="Heading2"/>
+        <w:rPr>
+          <w:rFonts w:ascii="Lobster" w:cs="Lobster" w:eastAsia="Lobster" w:hAnsi="Lobster"/>
+          <w:sz w:val="48"/>
+          <w:szCs w:val="48"/>
+        </w:rPr>
+      </w:pPr>
+      <w:bookmarkStart w:colFirst="0" w:colLast="0" w:name="_heading=h.3dy6vkm" w:id="6"/>
+      <w:bookmarkEnd w:id="6"/>
+      <w:r>
+        <w:rPr>
+          <w:b w:val="1"/>
+          <w:sz w:val="48"/>
+          <w:szCs w:val="48"/>
+          <w:rtl w:val="0"/>
+        </w:rPr>
+        <w:t xml:space="preserve">System Context </w:t>
+      </w:r>
+      <w:r>
+        <w:rPr>
+          <w:b w:val="1"/>
+          <w:sz w:val="48"/>
+          <w:szCs w:val="48"/>
+          <w:rtl w:val="0"/>
+        </w:rPr>
+        <w:t xml:space="preserve">(&lt;ER&gt;)</w:t>
+      </w:r>
+      <w:r>
+        <w:rPr>
+          <w:rtl w:val="0"/>
+        </w:rPr>
+      </w:r>
+    </w:p>
+    <w:p>
+      <w:pPr>
+        <w:rPr>
           <w:i w:val="1"/>
-          <w:color w:val="339966"/>
-          <w:sz w:val="36"/>
-          <w:szCs w:val="36"/>
-        </w:rPr>
-      </w:pPr>
-      <w:r>
-        <w:rPr>
-          <w:b w:val="1"/>
+        </w:rPr>
+      </w:pPr>
+      <w:r>
+        <w:rPr>
           <w:i w:val="1"/>
-          <w:color w:val="339966"/>
-          <w:sz w:val="36"/>
-          <w:szCs w:val="36"/>
-          <w:rtl w:val="0"/>
-        </w:rPr>
-        <w:t xml:space="preserve">Anticipated Business/Personal Benefits (&lt;Danny&gt;)</w:t>
+          <w:rtl w:val="0"/>
+        </w:rPr>
+        <w:t xml:space="preserve">Using Visio or draw.io, create a System Context Diagram which depicts the primary users of the system and the information that is exchanged between them and the system. </w:t>
       </w:r>
     </w:p>
     <w:p>
@@ -1012,442 +1334,22 @@
       </w:pPr>
       <w:r>
         <w:rPr>
-          <w:i w:val="1"/>
-          <w:rtl w:val="0"/>
-        </w:rPr>
-        <w:t xml:space="preserve">The anticipated benefits of organizing personal finances and tracking business expenditures extend far beyond imagination. From streamlining personal cash flow to facilitating efficient allocation of funds for businesses, the advantages are many. Efficient organization of tips and cash flow enhances financial management on an individual level. While for businesses, maintaining detailed records ensures transparency and informed decision-making regarding resource allocation with staff. In summary, tracking finances in restaurants is crucial due to varying staff earnings on different days and weeks. It provides a systematic approach to monitor and manage fluctuations in income, contributing to overall financial stability.</w:t>
-      </w:r>
-    </w:p>
-    <w:p>
-      <w:pPr>
-        <w:spacing w:after="60" w:before="240" w:lineRule="auto"/>
-        <w:rPr>
-          <w:b w:val="1"/>
-          <w:i w:val="1"/>
-          <w:color w:val="339966"/>
-          <w:sz w:val="36"/>
-          <w:szCs w:val="36"/>
-        </w:rPr>
-      </w:pPr>
-      <w:r>
-        <w:rPr>
-          <w:b w:val="1"/>
-          <w:i w:val="1"/>
-          <w:color w:val="339966"/>
-          <w:sz w:val="36"/>
-          <w:szCs w:val="36"/>
-          <w:rtl w:val="0"/>
-        </w:rPr>
-        <w:t xml:space="preserve">System Capabilities</w:t>
-      </w:r>
-      <w:r>
-        <w:rPr>
-          <w:i w:val="1"/>
-          <w:sz w:val="36"/>
-          <w:szCs w:val="36"/>
-          <w:rtl w:val="0"/>
-        </w:rPr>
-        <w:t xml:space="preserve"> </w:t>
-      </w:r>
-      <w:r>
-        <w:rPr>
-          <w:b w:val="1"/>
-          <w:i w:val="1"/>
-          <w:color w:val="339966"/>
-          <w:sz w:val="36"/>
-          <w:szCs w:val="36"/>
-          <w:rtl w:val="0"/>
-        </w:rPr>
-        <w:t xml:space="preserve">(&lt;Danny&gt;)</w:t>
-      </w:r>
-    </w:p>
-    <w:p>
-      <w:pPr>
-        <w:ind w:left="720" w:firstLine="0"/>
-        <w:rPr>
-          <w:i w:val="1"/>
-        </w:rPr>
-      </w:pPr>
-      <w:r>
-        <w:rPr>
-          <w:rFonts w:ascii="Arial" w:cs="Arial" w:eastAsia="Arial" w:hAnsi="Arial"/>
-          <w:i w:val="1"/>
-          <w:rtl w:val="0"/>
-        </w:rPr>
-        <w:t xml:space="preserve">·</w:t>
-      </w:r>
-      <w:r>
-        <w:rPr>
-          <w:rFonts w:ascii="Times New Roman" w:cs="Times New Roman" w:eastAsia="Times New Roman" w:hAnsi="Times New Roman"/>
-          <w:i w:val="1"/>
-          <w:sz w:val="14"/>
-          <w:szCs w:val="14"/>
-          <w:rtl w:val="0"/>
-        </w:rPr>
-        <w:t xml:space="preserve">  </w:t>
-        <w:tab/>
-      </w:r>
-      <w:r>
-        <w:rPr>
-          <w:i w:val="1"/>
-          <w:rtl w:val="0"/>
-        </w:rPr>
-        <w:t xml:space="preserve">Utilizes user data to organize income records, tracking hours, tips, and distributions accurately. Accounts for state tax percentages.</w:t>
-      </w:r>
-    </w:p>
-    <w:p>
-      <w:pPr>
-        <w:ind w:left="720" w:firstLine="0"/>
-        <w:rPr>
-          <w:i w:val="1"/>
-        </w:rPr>
-      </w:pPr>
-      <w:r>
-        <w:rPr>
-          <w:i w:val="1"/>
-          <w:rtl w:val="0"/>
-        </w:rPr>
-        <w:t xml:space="preserve"> </w:t>
-      </w:r>
-    </w:p>
-    <w:p>
-      <w:pPr>
-        <w:ind w:left="720" w:firstLine="0"/>
-        <w:rPr>
-          <w:i w:val="1"/>
-        </w:rPr>
-      </w:pPr>
-      <w:r>
-        <w:rPr>
-          <w:rFonts w:ascii="Arial" w:cs="Arial" w:eastAsia="Arial" w:hAnsi="Arial"/>
-          <w:i w:val="1"/>
-          <w:rtl w:val="0"/>
-        </w:rPr>
-        <w:t xml:space="preserve">·</w:t>
-      </w:r>
-      <w:r>
-        <w:rPr>
-          <w:rFonts w:ascii="Times New Roman" w:cs="Times New Roman" w:eastAsia="Times New Roman" w:hAnsi="Times New Roman"/>
-          <w:i w:val="1"/>
-          <w:sz w:val="14"/>
-          <w:szCs w:val="14"/>
-          <w:rtl w:val="0"/>
-        </w:rPr>
-        <w:t xml:space="preserve">  </w:t>
-        <w:tab/>
-      </w:r>
-      <w:r>
-        <w:rPr>
-          <w:i w:val="1"/>
-          <w:rtl w:val="0"/>
-        </w:rPr>
-        <w:t xml:space="preserve">Customizable for any workplace. PayStub+ adapts to different tip-out methods, like pooling or individual distributions, letting users set preferences.</w:t>
-      </w:r>
-    </w:p>
-    <w:p>
-      <w:pPr>
-        <w:ind w:left="720" w:firstLine="0"/>
-        <w:rPr>
-          <w:i w:val="1"/>
-        </w:rPr>
-      </w:pPr>
-      <w:r>
-        <w:rPr>
-          <w:i w:val="1"/>
-          <w:rtl w:val="0"/>
-        </w:rPr>
-        <w:t xml:space="preserve"> </w:t>
-      </w:r>
-    </w:p>
-    <w:p>
-      <w:pPr>
-        <w:ind w:left="720" w:firstLine="0"/>
-        <w:rPr>
-          <w:i w:val="1"/>
-        </w:rPr>
-      </w:pPr>
-      <w:r>
-        <w:rPr>
-          <w:rFonts w:ascii="Arial" w:cs="Arial" w:eastAsia="Arial" w:hAnsi="Arial"/>
-          <w:i w:val="1"/>
-          <w:rtl w:val="0"/>
-        </w:rPr>
-        <w:t xml:space="preserve">·</w:t>
-      </w:r>
-      <w:r>
-        <w:rPr>
-          <w:rFonts w:ascii="Times New Roman" w:cs="Times New Roman" w:eastAsia="Times New Roman" w:hAnsi="Times New Roman"/>
-          <w:i w:val="1"/>
-          <w:sz w:val="14"/>
-          <w:szCs w:val="14"/>
-          <w:rtl w:val="0"/>
-        </w:rPr>
-        <w:t xml:space="preserve">  </w:t>
-        <w:tab/>
-      </w:r>
-      <w:r>
-        <w:rPr>
-          <w:i w:val="1"/>
-          <w:rtl w:val="0"/>
-        </w:rPr>
-        <w:t xml:space="preserve">Push notifications remind users to input work hours and tips into PayStub+ at their preferred time.</w:t>
-      </w:r>
-    </w:p>
-    <w:p>
-      <w:pPr>
-        <w:ind w:left="720" w:firstLine="0"/>
-        <w:rPr>
-          <w:i w:val="1"/>
-        </w:rPr>
-      </w:pPr>
-      <w:r>
-        <w:rPr>
-          <w:i w:val="1"/>
-          <w:rtl w:val="0"/>
-        </w:rPr>
-        <w:t xml:space="preserve"> </w:t>
-      </w:r>
-    </w:p>
-    <w:p>
-      <w:pPr>
-        <w:ind w:left="720" w:firstLine="0"/>
-        <w:rPr>
-          <w:i w:val="1"/>
-        </w:rPr>
-      </w:pPr>
-      <w:r>
-        <w:rPr>
-          <w:rFonts w:ascii="Arial" w:cs="Arial" w:eastAsia="Arial" w:hAnsi="Arial"/>
-          <w:i w:val="1"/>
-          <w:rtl w:val="0"/>
-        </w:rPr>
-        <w:t xml:space="preserve">·</w:t>
-      </w:r>
-      <w:r>
-        <w:rPr>
-          <w:rFonts w:ascii="Times New Roman" w:cs="Times New Roman" w:eastAsia="Times New Roman" w:hAnsi="Times New Roman"/>
-          <w:i w:val="1"/>
-          <w:sz w:val="14"/>
-          <w:szCs w:val="14"/>
-          <w:rtl w:val="0"/>
-        </w:rPr>
-        <w:t xml:space="preserve">  </w:t>
-        <w:tab/>
-      </w:r>
-      <w:r>
-        <w:rPr>
-          <w:i w:val="1"/>
-          <w:rtl w:val="0"/>
-        </w:rPr>
-        <w:t xml:space="preserve">In-app communication enables seamless conversations among </w:t>
-      </w:r>
-      <w:r>
-        <w:rPr>
-          <w:i w:val="1"/>
-          <w:rtl w:val="0"/>
-        </w:rPr>
-        <w:t xml:space="preserve">coworkers</w:t>
-      </w:r>
-      <w:r>
-        <w:rPr>
-          <w:i w:val="1"/>
-          <w:rtl w:val="0"/>
-        </w:rPr>
-        <w:t xml:space="preserve"> within PayStub+.</w:t>
-      </w:r>
-    </w:p>
-    <w:p>
-      <w:pPr>
-        <w:ind w:left="720" w:firstLine="0"/>
-        <w:rPr>
-          <w:i w:val="1"/>
-        </w:rPr>
-      </w:pPr>
-      <w:r>
-        <w:rPr>
-          <w:i w:val="1"/>
-          <w:rtl w:val="0"/>
-        </w:rPr>
-        <w:t xml:space="preserve"> </w:t>
-      </w:r>
-    </w:p>
-    <w:p>
-      <w:pPr>
-        <w:ind w:left="720" w:firstLine="0"/>
-        <w:rPr>
-          <w:i w:val="1"/>
-        </w:rPr>
-      </w:pPr>
-      <w:r>
-        <w:rPr>
-          <w:rFonts w:ascii="Arial" w:cs="Arial" w:eastAsia="Arial" w:hAnsi="Arial"/>
-          <w:i w:val="1"/>
-          <w:rtl w:val="0"/>
-        </w:rPr>
-        <w:t xml:space="preserve">·</w:t>
-      </w:r>
-      <w:r>
-        <w:rPr>
-          <w:rFonts w:ascii="Times New Roman" w:cs="Times New Roman" w:eastAsia="Times New Roman" w:hAnsi="Times New Roman"/>
-          <w:i w:val="1"/>
-          <w:sz w:val="14"/>
-          <w:szCs w:val="14"/>
-          <w:rtl w:val="0"/>
-        </w:rPr>
-        <w:t xml:space="preserve">  </w:t>
-        <w:tab/>
-      </w:r>
-      <w:r>
-        <w:rPr>
-          <w:i w:val="1"/>
-          <w:rtl w:val="0"/>
-        </w:rPr>
-        <w:t xml:space="preserve">Managers can create restaurant profiles on the app, inviting workers and directly inputting income/tip data for serving staff.</w:t>
-      </w:r>
-    </w:p>
-    <w:p>
-      <w:pPr>
-        <w:ind w:left="720" w:firstLine="0"/>
-        <w:rPr>
-          <w:i w:val="1"/>
-        </w:rPr>
-      </w:pPr>
-      <w:r>
-        <w:rPr>
-          <w:i w:val="1"/>
-          <w:rtl w:val="0"/>
-        </w:rPr>
-        <w:t xml:space="preserve"> </w:t>
-      </w:r>
-    </w:p>
-    <w:p>
-      <w:pPr>
-        <w:ind w:left="720" w:firstLine="0"/>
-        <w:rPr>
-          <w:i w:val="1"/>
-        </w:rPr>
-      </w:pPr>
-      <w:r>
-        <w:rPr>
-          <w:rFonts w:ascii="Arial" w:cs="Arial" w:eastAsia="Arial" w:hAnsi="Arial"/>
-          <w:i w:val="1"/>
-          <w:rtl w:val="0"/>
-        </w:rPr>
-        <w:t xml:space="preserve">·</w:t>
-      </w:r>
-      <w:r>
-        <w:rPr>
-          <w:rFonts w:ascii="Times New Roman" w:cs="Times New Roman" w:eastAsia="Times New Roman" w:hAnsi="Times New Roman"/>
-          <w:i w:val="1"/>
-          <w:sz w:val="14"/>
-          <w:szCs w:val="14"/>
-          <w:rtl w:val="0"/>
-        </w:rPr>
-        <w:t xml:space="preserve">  </w:t>
-        <w:tab/>
-      </w:r>
-      <w:r>
-        <w:rPr>
-          <w:i w:val="1"/>
-          <w:rtl w:val="0"/>
-        </w:rPr>
-        <w:t xml:space="preserve">PayStub+ displays user-inputted data through graphs, offering insights into weekly, monthly, yearly, or overall income trends. Valuable for both restaurant managers and service staff to identify peak earning periods.</w:t>
-      </w:r>
-    </w:p>
-    <w:p>
-      <w:pPr>
-        <w:rPr>
-          <w:i w:val="1"/>
-        </w:rPr>
-      </w:pPr>
-      <w:r>
-        <w:rPr>
-          <w:rtl w:val="0"/>
-        </w:rPr>
-      </w:r>
-    </w:p>
-    <w:p>
-      <w:pPr>
-        <w:rPr/>
-      </w:pPr>
-      <w:r>
-        <w:rPr>
-          <w:rtl w:val="0"/>
-        </w:rPr>
-      </w:r>
-    </w:p>
-    <w:p>
-      <w:pPr>
-        <w:pStyle w:val="Heading2"/>
-        <w:rPr>
-          <w:rFonts w:ascii="Lobster" w:cs="Lobster" w:eastAsia="Lobster" w:hAnsi="Lobster"/>
-          <w:color w:val="666666"/>
-          <w:sz w:val="30"/>
-          <w:szCs w:val="30"/>
-        </w:rPr>
-      </w:pPr>
-      <w:bookmarkStart w:colFirst="0" w:colLast="0" w:name="_heading=h.3dy6vkm" w:id="4"/>
-      <w:bookmarkEnd w:id="4"/>
-      <w:r>
-        <w:rPr>
-          <w:b w:val="1"/>
-          <w:color w:val="339966"/>
-          <w:rtl w:val="0"/>
-        </w:rPr>
-        <w:t xml:space="preserve">System Context </w:t>
-      </w:r>
-      <w:r>
-        <w:rPr>
-          <w:b w:val="1"/>
-          <w:color w:val="339966"/>
-          <w:rtl w:val="0"/>
-        </w:rPr>
-        <w:t xml:space="preserve">(&lt;ER&gt;)</w:t>
-      </w:r>
-      <w:r>
-        <w:rPr>
-          <w:rtl w:val="0"/>
-        </w:rPr>
-      </w:r>
-    </w:p>
-    <w:p>
-      <w:pPr>
-        <w:rPr>
-          <w:i w:val="1"/>
-        </w:rPr>
-      </w:pPr>
-      <w:r>
-        <w:rPr>
-          <w:i w:val="1"/>
-          <w:rtl w:val="0"/>
-        </w:rPr>
-        <w:t xml:space="preserve">Using Visio or draw.io, create a System Context Diagram which depicts the primary users of the system and the information that is exchanged between them and the system. </w:t>
-      </w:r>
-    </w:p>
-    <w:p>
-      <w:pPr>
-        <w:rPr>
-          <w:i w:val="1"/>
-        </w:rPr>
-      </w:pPr>
-      <w:r>
-        <w:rPr>
-          <w:rtl w:val="0"/>
-        </w:rPr>
-      </w:r>
-    </w:p>
-    <w:p>
-      <w:pPr>
-        <w:rPr>
-          <w:i w:val="1"/>
-        </w:rPr>
-      </w:pPr>
-      <w:r>
-        <w:rPr>
-          <w:i w:val="1"/>
-          <w:rtl w:val="0"/>
-        </w:rPr>
-        <w:t xml:space="preserve">Submit the System Context file as a separate file from your plan document (Submit as pdf) </w:t>
+          <w:rtl w:val="0"/>
+        </w:rPr>
+      </w:r>
+    </w:p>
+    <w:p>
+      <w:pPr>
+        <w:rPr>
+          <w:rFonts w:ascii="Times New Roman" w:cs="Times New Roman" w:eastAsia="Times New Roman" w:hAnsi="Times New Roman"/>
+        </w:rPr>
+      </w:pPr>
+      <w:r>
+        <w:rPr>
+          <w:rFonts w:ascii="Times New Roman" w:cs="Times New Roman" w:eastAsia="Times New Roman" w:hAnsi="Times New Roman"/>
+          <w:rtl w:val="0"/>
+        </w:rPr>
+        <w:t xml:space="preserve">Paystub System Context Diagram pdf</w:t>
       </w:r>
     </w:p>
     <w:p>
@@ -1470,8 +1372,8 @@
           <w:szCs w:val="64"/>
         </w:rPr>
       </w:pPr>
-      <w:bookmarkStart w:colFirst="0" w:colLast="0" w:name="_heading=h.1t3h5sf" w:id="5"/>
-      <w:bookmarkEnd w:id="5"/>
+      <w:bookmarkStart w:colFirst="0" w:colLast="0" w:name="_heading=h.1t3h5sf" w:id="7"/>
+      <w:bookmarkEnd w:id="7"/>
       <w:r>
         <w:rPr>
           <w:b w:val="1"/>
@@ -1522,15 +1424,15 @@
     <w:p>
       <w:pPr>
         <w:rPr>
-          <w:i w:val="1"/>
-        </w:rPr>
-      </w:pPr>
-      <w:r>
-        <w:rPr>
-          <w:i w:val="1"/>
-          <w:rtl w:val="0"/>
-        </w:rPr>
-        <w:t xml:space="preserve">Submit the schedule file as a separate file from your plan document.</w:t>
+          <w:rFonts w:ascii="Times New Roman" w:cs="Times New Roman" w:eastAsia="Times New Roman" w:hAnsi="Times New Roman"/>
+        </w:rPr>
+      </w:pPr>
+      <w:r>
+        <w:rPr>
+          <w:rFonts w:ascii="Times New Roman" w:cs="Times New Roman" w:eastAsia="Times New Roman" w:hAnsi="Times New Roman"/>
+          <w:rtl w:val="0"/>
+        </w:rPr>
+        <w:t xml:space="preserve">Paystub Project Schedule mpp file</w:t>
       </w:r>
     </w:p>
     <w:p>
@@ -1548,16 +1450,20 @@
     </w:p>
     <w:p>
       <w:pPr>
-        <w:pStyle w:val="Heading1"/>
+        <w:pStyle w:val="Heading2"/>
         <w:rPr>
           <w:b w:val="1"/>
-        </w:rPr>
-      </w:pPr>
-      <w:bookmarkStart w:colFirst="0" w:colLast="0" w:name="_heading=h.4d34og8" w:id="6"/>
-      <w:bookmarkEnd w:id="6"/>
+          <w:sz w:val="48"/>
+          <w:szCs w:val="48"/>
+        </w:rPr>
+      </w:pPr>
+      <w:bookmarkStart w:colFirst="0" w:colLast="0" w:name="_heading=h.4d34og8" w:id="8"/>
+      <w:bookmarkEnd w:id="8"/>
       <w:r>
         <w:rPr>
           <w:b w:val="1"/>
+          <w:sz w:val="48"/>
+          <w:szCs w:val="48"/>
           <w:rtl w:val="0"/>
         </w:rPr>
         <w:t xml:space="preserve">Staff Organization (MRB)</w:t>
@@ -1566,23 +1472,12 @@
     <w:p>
       <w:pPr>
         <w:rPr>
-          <w:i w:val="1"/>
-        </w:rPr>
-      </w:pPr>
-      <w:r>
-        <w:rPr>
-          <w:i w:val="1"/>
-          <w:rtl w:val="0"/>
-        </w:rPr>
-        <w:t xml:space="preserve">How is your team organized; who is the team leader and how are you organized?</w:t>
-      </w:r>
-    </w:p>
-    <w:p>
-      <w:pPr>
-        <w:rPr/>
-      </w:pPr>
-      <w:r>
-        <w:rPr>
+          <w:rFonts w:ascii="Times New Roman" w:cs="Times New Roman" w:eastAsia="Times New Roman" w:hAnsi="Times New Roman"/>
+        </w:rPr>
+      </w:pPr>
+      <w:r>
+        <w:rPr>
+          <w:rFonts w:ascii="Times New Roman" w:cs="Times New Roman" w:eastAsia="Times New Roman" w:hAnsi="Times New Roman"/>
           <w:rtl w:val="0"/>
         </w:rPr>
         <w:t xml:space="preserve">Michael Benno will be the leader who also handles the github</w:t>
@@ -1590,10 +1485,13 @@
     </w:p>
     <w:p>
       <w:pPr>
-        <w:rPr/>
-      </w:pPr>
-      <w:r>
-        <w:rPr>
+        <w:rPr>
+          <w:rFonts w:ascii="Times New Roman" w:cs="Times New Roman" w:eastAsia="Times New Roman" w:hAnsi="Times New Roman"/>
+        </w:rPr>
+      </w:pPr>
+      <w:r>
+        <w:rPr>
+          <w:rFonts w:ascii="Times New Roman" w:cs="Times New Roman" w:eastAsia="Times New Roman" w:hAnsi="Times New Roman"/>
           <w:rtl w:val="0"/>
         </w:rPr>
         <w:t xml:space="preserve">Jimmy Paulson helps with some of the organization</w:t>
@@ -1601,10 +1499,13 @@
     </w:p>
     <w:p>
       <w:pPr>
-        <w:rPr/>
-      </w:pPr>
-      <w:r>
-        <w:rPr>
+        <w:rPr>
+          <w:rFonts w:ascii="Times New Roman" w:cs="Times New Roman" w:eastAsia="Times New Roman" w:hAnsi="Times New Roman"/>
+        </w:rPr>
+      </w:pPr>
+      <w:r>
+        <w:rPr>
+          <w:rFonts w:ascii="Times New Roman" w:cs="Times New Roman" w:eastAsia="Times New Roman" w:hAnsi="Times New Roman"/>
           <w:rtl w:val="0"/>
         </w:rPr>
         <w:t xml:space="preserve">Ethan Reiss helps run the trello page</w:t>
@@ -1612,10 +1513,13 @@
     </w:p>
     <w:p>
       <w:pPr>
-        <w:rPr/>
-      </w:pPr>
-      <w:r>
-        <w:rPr>
+        <w:rPr>
+          <w:rFonts w:ascii="Times New Roman" w:cs="Times New Roman" w:eastAsia="Times New Roman" w:hAnsi="Times New Roman"/>
+        </w:rPr>
+      </w:pPr>
+      <w:r>
+        <w:rPr>
+          <w:rFonts w:ascii="Times New Roman" w:cs="Times New Roman" w:eastAsia="Times New Roman" w:hAnsi="Times New Roman"/>
           <w:rtl w:val="0"/>
         </w:rPr>
         <w:t xml:space="preserve">Daniel Garcia handles the google drive.</w:t>
@@ -1634,14 +1538,16 @@
     </w:p>
     <w:p>
       <w:pPr>
-        <w:pStyle w:val="Heading1"/>
+        <w:pStyle w:val="Heading2"/>
         <w:rPr/>
       </w:pPr>
-      <w:bookmarkStart w:colFirst="0" w:colLast="0" w:name="_heading=h.2s8eyo1" w:id="7"/>
-      <w:bookmarkEnd w:id="7"/>
+      <w:bookmarkStart w:colFirst="0" w:colLast="0" w:name="_heading=h.2s8eyo1" w:id="9"/>
+      <w:bookmarkEnd w:id="9"/>
       <w:r>
         <w:rPr>
           <w:b w:val="1"/>
+          <w:sz w:val="48"/>
+          <w:szCs w:val="48"/>
           <w:rtl w:val="0"/>
         </w:rPr>
         <w:t xml:space="preserve">Tracking and control mechanisms (MRB)</w:t>
@@ -1656,26 +1562,15 @@
     <w:p>
       <w:pPr>
         <w:rPr>
-          <w:i w:val="1"/>
-        </w:rPr>
-      </w:pPr>
-      <w:r>
-        <w:rPr>
-          <w:i w:val="1"/>
-          <w:rtl w:val="0"/>
-        </w:rPr>
-        <w:t xml:space="preserve">Describe how you plan to track changes to this and techniques that you will use to monitor the progress of the various tasks. For example, do you have regular meetings, how do you use groupware to keep the documents in-synch and current, etc?</w:t>
-      </w:r>
-    </w:p>
-    <w:p>
-      <w:pPr>
-        <w:rPr/>
-      </w:pPr>
-      <w:r>
-        <w:rPr>
-          <w:rtl w:val="0"/>
-        </w:rPr>
-        <w:t xml:space="preserve">We will keep in touch with each other using our discord and slack servers and we will have meetings at least 2 times a week the organize what we all need to do individually on the project. We will also use google docs to keep in sync with each other’s work and progress just so we don’t do more work than we have to and to make sure we’re on the same page.</w:t>
+          <w:rFonts w:ascii="Times New Roman" w:cs="Times New Roman" w:eastAsia="Times New Roman" w:hAnsi="Times New Roman"/>
+        </w:rPr>
+      </w:pPr>
+      <w:r>
+        <w:rPr>
+          <w:rFonts w:ascii="Times New Roman" w:cs="Times New Roman" w:eastAsia="Times New Roman" w:hAnsi="Times New Roman"/>
+          <w:rtl w:val="0"/>
+        </w:rPr>
+        <w:t xml:space="preserve">We will keep in touch with each other using our discord and slack servers and we will have meetings at least 2 times a week to organize what we all need to do individually on the project. We will also use google docs to keep in sync with each other’s work and progress. We will keep our work in github and use trello to keep track of our schedule as well.</w:t>
       </w:r>
     </w:p>
     <w:sectPr>
@@ -1688,7 +1583,121 @@
 </file>
 
 <file path=word/numbering.xml><?xml version="1.0" encoding="utf-8"?>
-<w:numbering xmlns:mc="http://schemas.openxmlformats.org/markup-compatibility/2006" xmlns:o="urn:schemas-microsoft-com:office:office" xmlns:r="http://schemas.openxmlformats.org/officeDocument/2006/relationships" xmlns:m="http://schemas.openxmlformats.org/officeDocument/2006/math" xmlns:v="urn:schemas-microsoft-com:vml" xmlns:wp="http://schemas.openxmlformats.org/drawingml/2006/wordprocessingDrawing" xmlns:w10="urn:schemas-microsoft-com:office:word" xmlns:w="http://schemas.openxmlformats.org/wordprocessingml/2006/main" xmlns:wne="http://schemas.microsoft.com/office/word/2006/wordml" xmlns:sl="http://schemas.openxmlformats.org/schemaLibrary/2006/main" xmlns:a="http://schemas.openxmlformats.org/drawingml/2006/main" xmlns:pic="http://schemas.openxmlformats.org/drawingml/2006/picture" xmlns:c="http://schemas.openxmlformats.org/drawingml/2006/chart" xmlns:lc="http://schemas.openxmlformats.org/drawingml/2006/lockedCanvas" xmlns:dgm="http://schemas.openxmlformats.org/drawingml/2006/diagram" xmlns:wps="http://schemas.microsoft.com/office/word/2010/wordprocessingShape" xmlns:wpg="http://schemas.microsoft.com/office/word/2010/wordprocessingGroup" xmlns:w14="http://schemas.microsoft.com/office/word/2010/wordml" xmlns:w15="http://schemas.microsoft.com/office/word/2012/wordml"/>
+<w:numbering xmlns:mc="http://schemas.openxmlformats.org/markup-compatibility/2006" xmlns:o="urn:schemas-microsoft-com:office:office" xmlns:r="http://schemas.openxmlformats.org/officeDocument/2006/relationships" xmlns:m="http://schemas.openxmlformats.org/officeDocument/2006/math" xmlns:v="urn:schemas-microsoft-com:vml" xmlns:wp="http://schemas.openxmlformats.org/drawingml/2006/wordprocessingDrawing" xmlns:w10="urn:schemas-microsoft-com:office:word" xmlns:w="http://schemas.openxmlformats.org/wordprocessingml/2006/main" xmlns:wne="http://schemas.microsoft.com/office/word/2006/wordml" xmlns:sl="http://schemas.openxmlformats.org/schemaLibrary/2006/main" xmlns:a="http://schemas.openxmlformats.org/drawingml/2006/main" xmlns:pic="http://schemas.openxmlformats.org/drawingml/2006/picture" xmlns:c="http://schemas.openxmlformats.org/drawingml/2006/chart" xmlns:lc="http://schemas.openxmlformats.org/drawingml/2006/lockedCanvas" xmlns:dgm="http://schemas.openxmlformats.org/drawingml/2006/diagram" xmlns:wps="http://schemas.microsoft.com/office/word/2010/wordprocessingShape" xmlns:wpg="http://schemas.microsoft.com/office/word/2010/wordprocessingGroup" xmlns:w14="http://schemas.microsoft.com/office/word/2010/wordml" xmlns:w15="http://schemas.microsoft.com/office/word/2012/wordml">
+  <w:abstractNum w:abstractNumId="1">
+    <w:lvl w:ilvl="0">
+      <w:start w:val="1"/>
+      <w:numFmt w:val="bullet"/>
+      <w:lvlText w:val="●"/>
+      <w:lvlJc w:val="left"/>
+      <w:pPr>
+        <w:ind w:left="1440" w:hanging="360"/>
+      </w:pPr>
+      <w:rPr>
+        <w:u w:val="none"/>
+      </w:rPr>
+    </w:lvl>
+    <w:lvl w:ilvl="1">
+      <w:start w:val="1"/>
+      <w:numFmt w:val="bullet"/>
+      <w:lvlText w:val="○"/>
+      <w:lvlJc w:val="left"/>
+      <w:pPr>
+        <w:ind w:left="2160" w:hanging="360"/>
+      </w:pPr>
+      <w:rPr>
+        <w:u w:val="none"/>
+      </w:rPr>
+    </w:lvl>
+    <w:lvl w:ilvl="2">
+      <w:start w:val="1"/>
+      <w:numFmt w:val="bullet"/>
+      <w:lvlText w:val="■"/>
+      <w:lvlJc w:val="left"/>
+      <w:pPr>
+        <w:ind w:left="2880" w:hanging="360"/>
+      </w:pPr>
+      <w:rPr>
+        <w:u w:val="none"/>
+      </w:rPr>
+    </w:lvl>
+    <w:lvl w:ilvl="3">
+      <w:start w:val="1"/>
+      <w:numFmt w:val="bullet"/>
+      <w:lvlText w:val="●"/>
+      <w:lvlJc w:val="left"/>
+      <w:pPr>
+        <w:ind w:left="3600" w:hanging="360"/>
+      </w:pPr>
+      <w:rPr>
+        <w:u w:val="none"/>
+      </w:rPr>
+    </w:lvl>
+    <w:lvl w:ilvl="4">
+      <w:start w:val="1"/>
+      <w:numFmt w:val="bullet"/>
+      <w:lvlText w:val="○"/>
+      <w:lvlJc w:val="left"/>
+      <w:pPr>
+        <w:ind w:left="4320" w:hanging="360"/>
+      </w:pPr>
+      <w:rPr>
+        <w:u w:val="none"/>
+      </w:rPr>
+    </w:lvl>
+    <w:lvl w:ilvl="5">
+      <w:start w:val="1"/>
+      <w:numFmt w:val="bullet"/>
+      <w:lvlText w:val="■"/>
+      <w:lvlJc w:val="left"/>
+      <w:pPr>
+        <w:ind w:left="5040" w:hanging="360"/>
+      </w:pPr>
+      <w:rPr>
+        <w:u w:val="none"/>
+      </w:rPr>
+    </w:lvl>
+    <w:lvl w:ilvl="6">
+      <w:start w:val="1"/>
+      <w:numFmt w:val="bullet"/>
+      <w:lvlText w:val="●"/>
+      <w:lvlJc w:val="left"/>
+      <w:pPr>
+        <w:ind w:left="5760" w:hanging="360"/>
+      </w:pPr>
+      <w:rPr>
+        <w:u w:val="none"/>
+      </w:rPr>
+    </w:lvl>
+    <w:lvl w:ilvl="7">
+      <w:start w:val="1"/>
+      <w:numFmt w:val="bullet"/>
+      <w:lvlText w:val="○"/>
+      <w:lvlJc w:val="left"/>
+      <w:pPr>
+        <w:ind w:left="6480" w:hanging="360"/>
+      </w:pPr>
+      <w:rPr>
+        <w:u w:val="none"/>
+      </w:rPr>
+    </w:lvl>
+    <w:lvl w:ilvl="8">
+      <w:start w:val="1"/>
+      <w:numFmt w:val="bullet"/>
+      <w:lvlText w:val="■"/>
+      <w:lvlJc w:val="left"/>
+      <w:pPr>
+        <w:ind w:left="7200" w:hanging="360"/>
+      </w:pPr>
+      <w:rPr>
+        <w:u w:val="none"/>
+      </w:rPr>
+    </w:lvl>
+  </w:abstractNum>
+  <w:num w:numId="1">
+    <w:abstractNumId w:val="1"/>
+  </w:num>
+</w:numbering>
 </file>
 
 <file path=word/styles.xml><?xml version="1.0" encoding="utf-8"?>
@@ -2394,7 +2403,7 @@
 
 <file path=customXML/item1.xml><?xml version="1.0" encoding="utf-8"?>
 <go:gDocsCustomXmlDataStorage xmlns:go="http://customooxmlschemas.google.com/" xmlns:r="http://schemas.openxmlformats.org/officeDocument/2006/relationships" uri="GoogleDocsCustomDataVersion2">
-  <go:docsCustomData xmlns:go="http://customooxmlschemas.google.com/" roundtripDataSignature="AMtx7mim5P/widDWNYSH7OIyRVkqJZsuHA==">CgMxLjAyCGguZ2pkZ3hzMgloLjMwajB6bGwyCWguMWZvYjl0ZTIJaC4zem55c2g3MgloLjNkeTZ2a20yCWguMXQzaDVzZjIJaC40ZDM0b2c4MgloLjJzOGV5bzE4AHIhMW5IbWZSR3NobWNEMmVac2o2ZURLS1N0YnYybFB2Z0NQ</go:docsCustomData>
+  <go:docsCustomData xmlns:go="http://customooxmlschemas.google.com/" roundtripDataSignature="AMtx7mi+7EQdEIT15sTHhvgHHn60tsfMWg==">CgMxLjAyCGguZ2pkZ3hzMgloLjMwajB6bGwyCWguMWZvYjl0ZTIJaC4zem55c2g3Mg5oLmg5ajg4cWN5aWg4MjIOaC5ucmU4dmk0c25hcjcyCWguM2R5NnZrbTIJaC4xdDNoNXNmMgloLjRkMzRvZzgyCWguMnM4ZXlvMTgAciExbkhtZlJHc2htY0QyZVpzajZlREtLU3RidjJsUHZnQ1A=</go:docsCustomData>
 </go:gDocsCustomXmlDataStorage>
 </file>
 

</xml_diff>